<commit_message>
Clase procesos e interfaces
</commit_message>
<xml_diff>
--- a/Clase-DAM-2/Procesos/Teoria Servicios y procesos.docx
+++ b/Clase-DAM-2/Procesos/Teoria Servicios y procesos.docx
@@ -46,10 +46,7 @@
     </w:p>
     <w:p>
       <w:r>
-        <w:t xml:space="preserve">Ausencia de interbloqueo </w:t>
-      </w:r>
-      <w:r>
-        <w:t>activo: Un conjunto de procesos que bloquean al intentar ejecutarse al mismo tiempo.</w:t>
+        <w:t>Ausencia de interbloqueo activo: Un conjunto de procesos que bloquean al intentar ejecutarse al mismo tiempo.</w:t>
       </w:r>
     </w:p>
     <w:p>
@@ -188,9 +185,610 @@
       </w:r>
     </w:p>
     <w:p>
+      <w:r>
+        <w:t>Instrucciones de grano fino, son aquellas que vienen del hardware.</w:t>
+      </w:r>
+    </w:p>
+    <w:p>
+      <w:r>
+        <w:t xml:space="preserve">Instrucciones de grano grueso, provienen del software y es posible interrumpir estas instrucciones. </w:t>
+      </w:r>
+    </w:p>
+    <w:p>
+      <w:pPr>
+        <w:rPr>
+          <w:sz w:val="36"/>
+          <w:szCs w:val="36"/>
+        </w:rPr>
+      </w:pPr>
+      <w:r>
+        <w:rPr>
+          <w:sz w:val="36"/>
+          <w:szCs w:val="36"/>
+        </w:rPr>
+        <w:t>Sincronización a bajo nivel</w:t>
+      </w:r>
+    </w:p>
+    <w:p>
+      <w:pPr>
+        <w:rPr>
+          <w:sz w:val="32"/>
+          <w:szCs w:val="32"/>
+        </w:rPr>
+      </w:pPr>
+      <w:r>
+        <w:rPr>
+          <w:sz w:val="32"/>
+          <w:szCs w:val="32"/>
+        </w:rPr>
+        <w:t>Sincronización Condicional</w:t>
+      </w:r>
+    </w:p>
+    <w:p>
+      <w:pPr>
+        <w:pStyle w:val="ListParagraph"/>
+        <w:numPr>
+          <w:ilvl w:val="0"/>
+          <w:numId w:val="1"/>
+        </w:numPr>
+      </w:pPr>
+      <w:r>
+        <w:t xml:space="preserve">Justicia Débil: petición </w:t>
+      </w:r>
+      <w:r>
+        <w:t>continúa</w:t>
+      </w:r>
+      <w:r>
+        <w:t>.</w:t>
+      </w:r>
+    </w:p>
+    <w:p>
+      <w:pPr>
+        <w:pStyle w:val="ListParagraph"/>
+        <w:numPr>
+          <w:ilvl w:val="1"/>
+          <w:numId w:val="1"/>
+        </w:numPr>
+      </w:pPr>
+      <w:r>
+        <w:t xml:space="preserve"> </w:t>
+      </w:r>
+      <w:proofErr w:type="spellStart"/>
+      <w:r>
+        <w:t>Program</w:t>
+      </w:r>
+      <w:proofErr w:type="spellEnd"/>
+      <w:r>
+        <w:t xml:space="preserve"> </w:t>
+      </w:r>
+      <w:proofErr w:type="spellStart"/>
+      <w:r>
+        <w:t>PeticionContignua</w:t>
+      </w:r>
+      <w:proofErr w:type="spellEnd"/>
+      <w:r>
+        <w:t>;</w:t>
+      </w:r>
+    </w:p>
+    <w:p>
+      <w:pPr>
+        <w:pStyle w:val="ListParagraph"/>
+        <w:numPr>
+          <w:ilvl w:val="2"/>
+          <w:numId w:val="1"/>
+        </w:numPr>
+      </w:pPr>
+      <w:r>
+        <w:t xml:space="preserve">PROCESS Servidor (VAR </w:t>
+      </w:r>
+      <w:proofErr w:type="spellStart"/>
+      <w:r>
+        <w:t>Petcion</w:t>
+      </w:r>
+      <w:proofErr w:type="spellEnd"/>
+      <w:r>
+        <w:t xml:space="preserve"> : BOOLEAN; VAR x : INTERGER);</w:t>
+      </w:r>
+    </w:p>
+    <w:p>
+      <w:pPr>
+        <w:pStyle w:val="ListParagraph"/>
+        <w:numPr>
+          <w:ilvl w:val="2"/>
+          <w:numId w:val="1"/>
+        </w:numPr>
+      </w:pPr>
+      <w:r>
+        <w:t>BEGIN</w:t>
+      </w:r>
+    </w:p>
+    <w:p>
+      <w:pPr>
+        <w:pStyle w:val="ListParagraph"/>
+        <w:numPr>
+          <w:ilvl w:val="3"/>
+          <w:numId w:val="1"/>
+        </w:numPr>
+        <w:rPr>
+          <w:lang w:val="en-US"/>
+        </w:rPr>
+      </w:pPr>
+      <w:r>
+        <w:rPr>
+          <w:lang w:val="en-US"/>
+        </w:rPr>
+        <w:t xml:space="preserve">WHILE NOT </w:t>
+      </w:r>
+      <w:proofErr w:type="spellStart"/>
+      <w:r>
+        <w:rPr>
+          <w:lang w:val="en-US"/>
+        </w:rPr>
+        <w:t>Peticion</w:t>
+      </w:r>
+      <w:proofErr w:type="spellEnd"/>
+      <w:r>
+        <w:rPr>
+          <w:lang w:val="en-US"/>
+        </w:rPr>
+        <w:t xml:space="preserve"> DO ; (* ESPERA ACTIVA +)</w:t>
+      </w:r>
+    </w:p>
+    <w:p>
+      <w:pPr>
+        <w:pStyle w:val="ListParagraph"/>
+        <w:numPr>
+          <w:ilvl w:val="3"/>
+          <w:numId w:val="1"/>
+        </w:numPr>
+      </w:pPr>
+      <w:r>
+        <w:t xml:space="preserve">WRITELN(‘Servidor: </w:t>
+      </w:r>
+      <w:proofErr w:type="spellStart"/>
+      <w:r>
+        <w:t>Peticion</w:t>
+      </w:r>
+      <w:proofErr w:type="spellEnd"/>
+      <w:r>
+        <w:t xml:space="preserve"> atendida, x = ‘, x)</w:t>
+      </w:r>
+    </w:p>
+    <w:p>
+      <w:pPr>
+        <w:pStyle w:val="ListParagraph"/>
+        <w:numPr>
+          <w:ilvl w:val="2"/>
+          <w:numId w:val="1"/>
+        </w:numPr>
+      </w:pPr>
+      <w:r>
+        <w:t>END;</w:t>
+      </w:r>
+    </w:p>
+    <w:p>
+      <w:pPr>
+        <w:pStyle w:val="ListParagraph"/>
+        <w:numPr>
+          <w:ilvl w:val="2"/>
+          <w:numId w:val="1"/>
+        </w:numPr>
+      </w:pPr>
+      <w:r>
+        <w:t xml:space="preserve">PROCESS Cliente (VAR </w:t>
+      </w:r>
+      <w:proofErr w:type="spellStart"/>
+      <w:r>
+        <w:t>Peticion</w:t>
+      </w:r>
+      <w:proofErr w:type="spellEnd"/>
+      <w:r>
+        <w:t xml:space="preserve"> : BOOLEAN; VAR x : INTERGER);</w:t>
+      </w:r>
+    </w:p>
+    <w:p>
+      <w:pPr>
+        <w:pStyle w:val="ListParagraph"/>
+        <w:numPr>
+          <w:ilvl w:val="2"/>
+          <w:numId w:val="1"/>
+        </w:numPr>
+      </w:pPr>
+      <w:r>
+        <w:t>BEGIN</w:t>
+      </w:r>
+    </w:p>
+    <w:p>
+      <w:pPr>
+        <w:pStyle w:val="ListParagraph"/>
+        <w:numPr>
+          <w:ilvl w:val="3"/>
+          <w:numId w:val="1"/>
+        </w:numPr>
+      </w:pPr>
+      <w:r>
+        <w:t>x := 1;</w:t>
+      </w:r>
+    </w:p>
+    <w:p>
+      <w:pPr>
+        <w:pStyle w:val="ListParagraph"/>
+        <w:numPr>
+          <w:ilvl w:val="3"/>
+          <w:numId w:val="1"/>
+        </w:numPr>
+      </w:pPr>
+      <w:r>
+        <w:t>WRITELN (‘Cliente: Solicito petición, x=’ x)</w:t>
+      </w:r>
+    </w:p>
+    <w:p>
+      <w:pPr>
+        <w:pStyle w:val="ListParagraph"/>
+        <w:numPr>
+          <w:ilvl w:val="3"/>
+          <w:numId w:val="1"/>
+        </w:numPr>
+      </w:pPr>
+      <w:proofErr w:type="spellStart"/>
+      <w:r>
+        <w:lastRenderedPageBreak/>
+        <w:t>Peticion</w:t>
+      </w:r>
+      <w:proofErr w:type="spellEnd"/>
+      <w:r>
+        <w:t xml:space="preserve"> := TRUE;</w:t>
+      </w:r>
+    </w:p>
+    <w:p>
+      <w:pPr>
+        <w:pStyle w:val="ListParagraph"/>
+        <w:numPr>
+          <w:ilvl w:val="2"/>
+          <w:numId w:val="1"/>
+        </w:numPr>
+      </w:pPr>
+      <w:r>
+        <w:t>END;</w:t>
+      </w:r>
+    </w:p>
+    <w:p>
+      <w:pPr>
+        <w:pStyle w:val="ListParagraph"/>
+        <w:numPr>
+          <w:ilvl w:val="2"/>
+          <w:numId w:val="1"/>
+        </w:numPr>
+      </w:pPr>
+      <w:r>
+        <w:t>VAR</w:t>
+      </w:r>
+    </w:p>
+    <w:p>
+      <w:pPr>
+        <w:pStyle w:val="ListParagraph"/>
+        <w:numPr>
+          <w:ilvl w:val="3"/>
+          <w:numId w:val="1"/>
+        </w:numPr>
+      </w:pPr>
+      <w:r>
+        <w:t>x : INTEGER;</w:t>
+      </w:r>
+    </w:p>
+    <w:p>
+      <w:pPr>
+        <w:pStyle w:val="ListParagraph"/>
+        <w:numPr>
+          <w:ilvl w:val="3"/>
+          <w:numId w:val="1"/>
+        </w:numPr>
+      </w:pPr>
+      <w:proofErr w:type="spellStart"/>
+      <w:r>
+        <w:t>Peticion</w:t>
+      </w:r>
+      <w:proofErr w:type="spellEnd"/>
+      <w:r>
+        <w:t>: BOOLEAN;</w:t>
+      </w:r>
+    </w:p>
+    <w:p>
+      <w:pPr>
+        <w:pStyle w:val="ListParagraph"/>
+        <w:numPr>
+          <w:ilvl w:val="2"/>
+          <w:numId w:val="1"/>
+        </w:numPr>
+      </w:pPr>
+      <w:r>
+        <w:t>BEGIN</w:t>
+      </w:r>
+    </w:p>
+    <w:p>
+      <w:pPr>
+        <w:pStyle w:val="ListParagraph"/>
+        <w:numPr>
+          <w:ilvl w:val="3"/>
+          <w:numId w:val="1"/>
+        </w:numPr>
+      </w:pPr>
+      <w:r>
+        <w:t>X := 0;</w:t>
+      </w:r>
+    </w:p>
+    <w:p>
+      <w:pPr>
+        <w:pStyle w:val="ListParagraph"/>
+        <w:numPr>
+          <w:ilvl w:val="3"/>
+          <w:numId w:val="1"/>
+        </w:numPr>
+      </w:pPr>
+      <w:proofErr w:type="spellStart"/>
+      <w:r>
+        <w:t>Peticion</w:t>
+      </w:r>
+      <w:proofErr w:type="spellEnd"/>
+      <w:r>
+        <w:t xml:space="preserve"> := FALSE;</w:t>
+      </w:r>
+    </w:p>
+    <w:p>
+      <w:pPr>
+        <w:pStyle w:val="ListParagraph"/>
+        <w:numPr>
+          <w:ilvl w:val="3"/>
+          <w:numId w:val="1"/>
+        </w:numPr>
+      </w:pPr>
+      <w:r>
+        <w:t xml:space="preserve">COBEGIN </w:t>
+      </w:r>
+    </w:p>
+    <w:p>
+      <w:pPr>
+        <w:pStyle w:val="ListParagraph"/>
+        <w:numPr>
+          <w:ilvl w:val="4"/>
+          <w:numId w:val="1"/>
+        </w:numPr>
+      </w:pPr>
+      <w:r>
+        <w:t>Servidor (</w:t>
+      </w:r>
+      <w:proofErr w:type="spellStart"/>
+      <w:r>
+        <w:t>Peticion</w:t>
+      </w:r>
+      <w:proofErr w:type="spellEnd"/>
+      <w:r>
+        <w:t>, x);</w:t>
+      </w:r>
+    </w:p>
+    <w:p>
+      <w:pPr>
+        <w:pStyle w:val="ListParagraph"/>
+        <w:numPr>
+          <w:ilvl w:val="4"/>
+          <w:numId w:val="1"/>
+        </w:numPr>
+      </w:pPr>
+      <w:r>
+        <w:t>Cliente (</w:t>
+      </w:r>
+      <w:proofErr w:type="spellStart"/>
+      <w:r>
+        <w:t>Peticion</w:t>
+      </w:r>
+      <w:proofErr w:type="spellEnd"/>
+      <w:r>
+        <w:t>, x);</w:t>
+      </w:r>
+    </w:p>
+    <w:p>
+      <w:pPr>
+        <w:pStyle w:val="ListParagraph"/>
+        <w:numPr>
+          <w:ilvl w:val="3"/>
+          <w:numId w:val="1"/>
+        </w:numPr>
+      </w:pPr>
+      <w:r>
+        <w:t>COEND</w:t>
+      </w:r>
+    </w:p>
+    <w:p>
+      <w:pPr>
+        <w:pStyle w:val="ListParagraph"/>
+        <w:numPr>
+          <w:ilvl w:val="2"/>
+          <w:numId w:val="1"/>
+        </w:numPr>
+      </w:pPr>
+      <w:r>
+        <w:t>END.</w:t>
+      </w:r>
+    </w:p>
+    <w:p>
+      <w:pPr>
+        <w:pStyle w:val="ListParagraph"/>
+        <w:numPr>
+          <w:ilvl w:val="0"/>
+          <w:numId w:val="1"/>
+        </w:numPr>
+      </w:pPr>
+      <w:r>
+        <w:t xml:space="preserve">Justicia fuerte: Petición infinitamente frecuente. El proceso servidor puede ejecutarse siempre con </w:t>
+      </w:r>
+      <w:proofErr w:type="spellStart"/>
+      <w:proofErr w:type="gramStart"/>
+      <w:r>
+        <w:t>Peticion</w:t>
+      </w:r>
+      <w:proofErr w:type="spellEnd"/>
+      <w:r>
+        <w:t xml:space="preserve"> ;</w:t>
+      </w:r>
+      <w:proofErr w:type="gramEnd"/>
+      <w:r>
+        <w:t xml:space="preserve">= FALSE. </w:t>
+      </w:r>
+    </w:p>
+    <w:p>
+      <w:pPr>
+        <w:pStyle w:val="ListParagraph"/>
+        <w:numPr>
+          <w:ilvl w:val="1"/>
+          <w:numId w:val="1"/>
+        </w:numPr>
+      </w:pPr>
+      <w:r>
+        <w:t xml:space="preserve">PROCESS Cliente (VAR </w:t>
+      </w:r>
+      <w:proofErr w:type="spellStart"/>
+      <w:r>
+        <w:t>Peticion</w:t>
+      </w:r>
+      <w:proofErr w:type="spellEnd"/>
+      <w:r>
+        <w:t xml:space="preserve"> : BOOLEAN; VAR x : INTERGER);</w:t>
+      </w:r>
+    </w:p>
+    <w:p>
+      <w:pPr>
+        <w:pStyle w:val="ListParagraph"/>
+        <w:numPr>
+          <w:ilvl w:val="2"/>
+          <w:numId w:val="1"/>
+        </w:numPr>
+      </w:pPr>
+      <w:r>
+        <w:t>BEGIN</w:t>
+      </w:r>
+    </w:p>
+    <w:p>
+      <w:pPr>
+        <w:pStyle w:val="ListParagraph"/>
+        <w:numPr>
+          <w:ilvl w:val="3"/>
+          <w:numId w:val="1"/>
+        </w:numPr>
+      </w:pPr>
+      <w:r>
+        <w:t>REPEAT</w:t>
+      </w:r>
+    </w:p>
+    <w:p>
+      <w:pPr>
+        <w:pStyle w:val="ListParagraph"/>
+        <w:numPr>
+          <w:ilvl w:val="4"/>
+          <w:numId w:val="1"/>
+        </w:numPr>
+      </w:pPr>
+      <w:proofErr w:type="spellStart"/>
+      <w:r>
+        <w:t>Peticion</w:t>
+      </w:r>
+      <w:proofErr w:type="spellEnd"/>
+      <w:r>
+        <w:t xml:space="preserve"> := TRUE;</w:t>
+      </w:r>
+    </w:p>
+    <w:p>
+      <w:pPr>
+        <w:pStyle w:val="ListParagraph"/>
+        <w:numPr>
+          <w:ilvl w:val="4"/>
+          <w:numId w:val="1"/>
+        </w:numPr>
+      </w:pPr>
+      <w:r>
+        <w:t xml:space="preserve">WRITELN (‘Solicito </w:t>
+      </w:r>
+      <w:proofErr w:type="spellStart"/>
+      <w:r>
+        <w:t>Peticion</w:t>
+      </w:r>
+      <w:proofErr w:type="spellEnd"/>
+      <w:r>
+        <w:t xml:space="preserve"> x = ‘, x);</w:t>
+      </w:r>
+    </w:p>
+    <w:p>
+      <w:pPr>
+        <w:pStyle w:val="ListParagraph"/>
+        <w:numPr>
+          <w:ilvl w:val="4"/>
+          <w:numId w:val="1"/>
+        </w:numPr>
+      </w:pPr>
+      <w:proofErr w:type="spellStart"/>
+      <w:r>
+        <w:t>Peticion</w:t>
+      </w:r>
+      <w:proofErr w:type="spellEnd"/>
+      <w:r>
+        <w:t xml:space="preserve"> ;= FALSE;</w:t>
+      </w:r>
+    </w:p>
+    <w:p>
+      <w:pPr>
+        <w:pStyle w:val="ListParagraph"/>
+        <w:numPr>
+          <w:ilvl w:val="4"/>
+          <w:numId w:val="1"/>
+        </w:numPr>
+      </w:pPr>
+      <w:r>
+        <w:t xml:space="preserve">WRITELN (‘Rescindo </w:t>
+      </w:r>
+      <w:proofErr w:type="spellStart"/>
+      <w:r>
+        <w:t>Peticion</w:t>
+      </w:r>
+      <w:proofErr w:type="spellEnd"/>
+      <w:r>
+        <w:t xml:space="preserve"> x = ‘, x);</w:t>
+      </w:r>
+    </w:p>
+    <w:p>
+      <w:pPr>
+        <w:pStyle w:val="ListParagraph"/>
+        <w:numPr>
+          <w:ilvl w:val="3"/>
+          <w:numId w:val="1"/>
+        </w:numPr>
+      </w:pPr>
+      <w:r>
+        <w:t>FOREVER</w:t>
+      </w:r>
+    </w:p>
+    <w:p>
+      <w:pPr>
+        <w:pStyle w:val="ListParagraph"/>
+        <w:numPr>
+          <w:ilvl w:val="2"/>
+          <w:numId w:val="1"/>
+        </w:numPr>
+      </w:pPr>
+      <w:r>
+        <w:t>END;</w:t>
+      </w:r>
+    </w:p>
+    <w:p>
+      <w:pPr>
+        <w:pStyle w:val="ListParagraph"/>
+        <w:numPr>
+          <w:ilvl w:val="0"/>
+          <w:numId w:val="1"/>
+        </w:numPr>
+      </w:pPr>
       <w:bookmarkStart w:id="0" w:name="_GoBack"/>
       <w:bookmarkEnd w:id="0"/>
     </w:p>
+    <w:p/>
     <w:sectPr>
       <w:pgSz w:w="11906" w:h="16838"/>
       <w:pgMar w:top="1417" w:right="1701" w:bottom="1417" w:left="1701" w:header="708" w:footer="708" w:gutter="0"/>
@@ -218,7 +816,7 @@
         <w:rFonts w:ascii="Symbol" w:eastAsiaTheme="minorHAnsi" w:hAnsi="Symbol" w:cstheme="minorBidi" w:hint="default"/>
       </w:rPr>
     </w:lvl>
-    <w:lvl w:ilvl="1" w:tplc="0C0A0003" w:tentative="1">
+    <w:lvl w:ilvl="1" w:tplc="0C0A0003">
       <w:start w:val="1"/>
       <w:numFmt w:val="bullet"/>
       <w:lvlText w:val="o"/>
@@ -230,7 +828,7 @@
         <w:rFonts w:ascii="Courier New" w:hAnsi="Courier New" w:cs="Courier New" w:hint="default"/>
       </w:rPr>
     </w:lvl>
-    <w:lvl w:ilvl="2" w:tplc="0C0A0005" w:tentative="1">
+    <w:lvl w:ilvl="2" w:tplc="0C0A0005">
       <w:start w:val="1"/>
       <w:numFmt w:val="bullet"/>
       <w:lvlText w:val=""/>
@@ -242,7 +840,7 @@
         <w:rFonts w:ascii="Wingdings" w:hAnsi="Wingdings" w:hint="default"/>
       </w:rPr>
     </w:lvl>
-    <w:lvl w:ilvl="3" w:tplc="0C0A0001" w:tentative="1">
+    <w:lvl w:ilvl="3" w:tplc="0C0A0001">
       <w:start w:val="1"/>
       <w:numFmt w:val="bullet"/>
       <w:lvlText w:val=""/>
@@ -254,7 +852,7 @@
         <w:rFonts w:ascii="Symbol" w:hAnsi="Symbol" w:hint="default"/>
       </w:rPr>
     </w:lvl>
-    <w:lvl w:ilvl="4" w:tplc="0C0A0003" w:tentative="1">
+    <w:lvl w:ilvl="4" w:tplc="0C0A0003">
       <w:start w:val="1"/>
       <w:numFmt w:val="bullet"/>
       <w:lvlText w:val="o"/>

</xml_diff>